<commit_message>
Update traceabilityRecord and ExecutiveSummary details
Update traceabilityRecord and ExecutiveSummary details
</commit_message>
<xml_diff>
--- a/Documents/ExecutiveSummary/Project-ExecutiveSummary_v1.docx
+++ b/Documents/ExecutiveSummary/Project-ExecutiveSummary_v1.docx
@@ -68,8 +68,6 @@
         </w:rPr>
         <w:t>Executive Summary</w:t>
       </w:r>
-      <w:bookmarkStart w:id="0" w:name="_GoBack"/>
-      <w:bookmarkEnd w:id="0"/>
     </w:p>
     <w:p>
       <w:pPr>
@@ -288,7 +286,7 @@
             <v:path o:extrusionok="f" gradientshapeok="t" o:connecttype="rect"/>
             <o:lock v:ext="edit" aspectratio="t"/>
           </v:shapetype>
-          <v:shape id="_x0000_i1025" type="#_x0000_t75" alt="Microsoft Office 签名行​​..." style="width:191.7pt;height:99pt;mso-width-percent:0;mso-height-percent:0;mso-width-percent:0;mso-height-percent:0">
+          <v:shape id="_x0000_i1025" type="#_x0000_t75" alt="Microsoft Office 签名行​​..." style="width:192pt;height:98.65pt;mso-width-percent:0;mso-height-percent:0;mso-width-percent:0;mso-height-percent:0">
             <v:imagedata r:id="rId7" o:title=""/>
             <o:lock v:ext="edit" ungrouping="t" rotation="t" cropping="t" verticies="t" text="t" grouping="t"/>
             <o:signatureline v:ext="edit" id="{CB116C51-4251-4A2D-8301-3285B9CBD66D}" provid="{00000000-0000-0000-0000-000000000000}" o:suggestedsigner="Dr. Pree Thiengburanathum" issignatureline="t"/>
@@ -333,13 +331,13 @@
       <w:pPr>
         <w:pStyle w:val="3"/>
         <w:rPr>
+          <w:rFonts w:eastAsia="宋体"/>
+        </w:rPr>
+      </w:pPr>
+      <w:r>
+        <w:rPr>
           <w:rFonts w:eastAsia="宋体" w:hint="eastAsia"/>
         </w:rPr>
-      </w:pPr>
-      <w:r>
-        <w:rPr>
-          <w:rFonts w:eastAsia="宋体" w:hint="eastAsia"/>
-        </w:rPr>
         <w:t>P</w:t>
       </w:r>
       <w:r>
@@ -547,15 +545,22 @@
         </w:rPr>
         <w:t xml:space="preserve"> and code for feature1(Login</w:t>
       </w:r>
-      <w:proofErr w:type="gramStart"/>
+      <w:bookmarkStart w:id="0" w:name="_GoBack"/>
+      <w:bookmarkEnd w:id="0"/>
       <w:r>
         <w:rPr>
           <w:rFonts w:ascii="TimesNewRomanPSMT" w:eastAsia="宋体" w:hAnsi="TimesNewRomanPSMT" w:cs="宋体"/>
           <w:szCs w:val="24"/>
         </w:rPr>
-        <w:t>),feature</w:t>
-      </w:r>
-      <w:proofErr w:type="gramEnd"/>
+        <w:t>), featur</w:t>
+      </w:r>
+      <w:r>
+        <w:rPr>
+          <w:rFonts w:ascii="TimesNewRomanPSMT" w:eastAsia="宋体" w:hAnsi="TimesNewRomanPSMT" w:cs="宋体" w:hint="eastAsia"/>
+          <w:szCs w:val="24"/>
+        </w:rPr>
+        <w:t>e</w:t>
+      </w:r>
       <w:r>
         <w:rPr>
           <w:rFonts w:ascii="TimesNewRomanPSMT" w:eastAsia="宋体" w:hAnsi="TimesNewRomanPSMT" w:cs="宋体"/>
@@ -697,10 +702,13 @@
             <w:pStyle w:val="a9"/>
           </w:pPr>
           <w:r>
-            <w:t xml:space="preserve">Project-Test </w:t>
-          </w:r>
-          <w:r>
-            <w:t>Record</w:t>
+            <w:t>Project-</w:t>
+          </w:r>
+          <w:r>
+            <w:t xml:space="preserve"> </w:t>
+          </w:r>
+          <w:r>
+            <w:t>Executive Summary</w:t>
           </w:r>
           <w:r>
             <w:t>_v1</w:t>
@@ -833,16 +841,7 @@
             <w:pStyle w:val="a9"/>
           </w:pPr>
           <w:r>
-            <w:rPr>
-              <w:rFonts w:hint="eastAsia"/>
-            </w:rPr>
-            <w:t>T</w:t>
-          </w:r>
-          <w:r>
-            <w:t xml:space="preserve">est </w:t>
-          </w:r>
-          <w:r>
-            <w:t>Record</w:t>
+            <w:t>Executive Summary</w:t>
           </w:r>
         </w:p>
       </w:tc>

</xml_diff>